<commit_message>
Today I make the change for the menu and the option, then adding some comment
</commit_message>
<xml_diff>
--- a/Project.docx
+++ b/Project.docx
@@ -125,32 +125,6 @@
           <w:b/>
           <w:sz w:val="36"/>
         </w:rPr>
-        <w:t>Project’s Hierarchy</w:t>
-      </w:r>
-      <w:r>
-        <w:rPr>
-          <w:rFonts w:ascii="Times New Roman" w:hAnsi="Times New Roman" w:cs="Times New Roman"/>
-          <w:b/>
-          <w:sz w:val="36"/>
-        </w:rPr>
-        <w:t xml:space="preserve"> Chart</w:t>
-      </w:r>
-    </w:p>
-    <w:p>
-      <w:pPr>
-        <w:jc w:val="center"/>
-        <w:rPr>
-          <w:rFonts w:ascii="Times New Roman" w:hAnsi="Times New Roman" w:cs="Times New Roman"/>
-          <w:b/>
-          <w:sz w:val="36"/>
-        </w:rPr>
-      </w:pPr>
-      <w:r>
-        <w:rPr>
-          <w:rFonts w:ascii="Times New Roman" w:hAnsi="Times New Roman" w:cs="Times New Roman"/>
-          <w:b/>
-          <w:sz w:val="36"/>
-        </w:rPr>
         <w:t>Interest and Depreciation</w:t>
       </w:r>
       <w:r>
@@ -370,12 +344,11 @@
     </w:p>
     <w:p>
       <w:pPr>
-        <w:tabs>
-          <w:tab w:val="left" w:pos="8389"/>
-        </w:tabs>
-        <w:rPr>
-          <w:rFonts w:ascii="Times New Roman" w:hAnsi="Times New Roman" w:cs="Times New Roman"/>
-          <w:sz w:val="24"/>
+        <w:jc w:val="center"/>
+        <w:rPr>
+          <w:rFonts w:ascii="Times New Roman" w:hAnsi="Times New Roman" w:cs="Times New Roman"/>
+          <w:b/>
+          <w:sz w:val="36"/>
         </w:rPr>
       </w:pPr>
       <w:r>
@@ -391,6 +364,32 @@
           <w:sz w:val="24"/>
         </w:rPr>
         <w:t>.</w:t>
+      </w:r>
+      <w:r>
+        <w:rPr>
+          <w:rFonts w:ascii="Times New Roman" w:hAnsi="Times New Roman" w:cs="Times New Roman"/>
+          <w:b/>
+          <w:sz w:val="36"/>
+        </w:rPr>
+        <w:t xml:space="preserve"> </w:t>
+      </w:r>
+    </w:p>
+    <w:p>
+      <w:pPr>
+        <w:jc w:val="center"/>
+        <w:rPr>
+          <w:rFonts w:ascii="Times New Roman" w:hAnsi="Times New Roman" w:cs="Times New Roman"/>
+          <w:b/>
+          <w:sz w:val="36"/>
+        </w:rPr>
+      </w:pPr>
+      <w:r>
+        <w:rPr>
+          <w:rFonts w:ascii="Times New Roman" w:hAnsi="Times New Roman" w:cs="Times New Roman"/>
+          <w:b/>
+          <w:sz w:val="36"/>
+        </w:rPr>
+        <w:t>Project’s Hierarchy Chart</w:t>
       </w:r>
       <w:bookmarkStart w:id="0" w:name="_GoBack"/>
       <w:bookmarkEnd w:id="0"/>
@@ -404,7 +403,7 @@
         <mc:AlternateContent>
           <mc:Choice Requires="wpg">
             <w:drawing>
-              <wp:anchor distT="0" distB="0" distL="114300" distR="114300" simplePos="0" relativeHeight="251685888" behindDoc="0" locked="0" layoutInCell="1" allowOverlap="1" wp14:anchorId="3D8DCFA9" wp14:editId="04645FA3">
+              <wp:anchor distT="0" distB="0" distL="114300" distR="114300" simplePos="0" relativeHeight="251685888" behindDoc="0" locked="0" layoutInCell="1" allowOverlap="1" wp14:anchorId="31DD530C" wp14:editId="12C7C868">
                 <wp:simplePos x="0" y="0"/>
                 <wp:positionH relativeFrom="margin">
                   <wp:align>center</wp:align>
@@ -1015,7 +1014,7 @@
           </mc:Choice>
           <mc:Fallback>
             <w:pict>
-              <v:group w14:anchorId="3D8DCFA9" id="Group 25" o:spid="_x0000_s1026" style="position:absolute;margin-left:0;margin-top:43.95pt;width:333.7pt;height:211.8pt;z-index:251685888;mso-position-horizontal:center;mso-position-horizontal-relative:margin" coordsize="42379,26898" o:gfxdata="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">
+              <v:group w14:anchorId="31DD530C" id="Group 25" o:spid="_x0000_s1026" style="position:absolute;left:0;text-align:left;margin-left:0;margin-top:43.95pt;width:333.7pt;height:211.8pt;z-index:251685888;mso-position-horizontal:center;mso-position-horizontal-relative:margin" coordsize="42379,26898" o:gfxdata="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">
                 <v:group id="Group 18" o:spid="_x0000_s1027" style="position:absolute;top:11582;width:24601;height:15257" coordsize="24601,15256" o:gfxdata="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">
                   <v:group id="Group 17" o:spid="_x0000_s1028" style="position:absolute;width:24601;height:15256" coordsize="24601,15256" o:gfxdata="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">
                     <v:rect id="Rectangle 2" o:spid="_x0000_s1029" style="position:absolute;left:7728;width:9526;height:5273;visibility:visible;mso-wrap-style:square;v-text-anchor:middle" o:gfxdata="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" fillcolor="white [3201]" strokecolor="black [3200]" strokeweight="1pt">
@@ -1944,7 +1943,7 @@
 </file>
 
 <file path=customXml/itemProps1.xml><?xml version="1.0" encoding="utf-8"?>
-<ds:datastoreItem xmlns:ds="http://schemas.openxmlformats.org/officeDocument/2006/customXml" ds:itemID="{2ECB0E05-6F1D-4552-843E-E31264AF7F01}">
+<ds:datastoreItem xmlns:ds="http://schemas.openxmlformats.org/officeDocument/2006/customXml" ds:itemID="{3D1ADE1B-4192-4136-B431-CED08207C8B3}">
   <ds:schemaRefs>
     <ds:schemaRef ds:uri="http://schemas.openxmlformats.org/officeDocument/2006/bibliography"/>
   </ds:schemaRefs>

</xml_diff>